<commit_message>
finished ipynb and Report
</commit_message>
<xml_diff>
--- a/Report.docx
+++ b/Report.docx
@@ -14,21 +14,7 @@
         <w:rPr>
           <w:lang w:val="en-US"/>
         </w:rPr>
-        <w:t xml:space="preserve">Project 2: </w:t>
-      </w:r>
-      <w:proofErr w:type="spellStart"/>
-      <w:r>
-        <w:rPr>
-          <w:lang w:val="en-US"/>
-        </w:rPr>
-        <w:t>Continuoues</w:t>
-      </w:r>
-      <w:proofErr w:type="spellEnd"/>
-      <w:r>
-        <w:rPr>
-          <w:lang w:val="en-US"/>
-        </w:rPr>
-        <w:t xml:space="preserve"> Control</w:t>
+        <w:t>Project 2: Continuous Control</w:t>
       </w:r>
     </w:p>
     <w:p>
@@ -49,23 +35,21 @@
         </w:rPr>
         <w:t xml:space="preserve">Featuring the </w:t>
       </w:r>
-      <w:proofErr w:type="spellStart"/>
       <w:r>
         <w:rPr>
           <w:sz w:val="40"/>
           <w:szCs w:val="40"/>
           <w:lang w:val="en-US"/>
         </w:rPr>
-        <w:t>reacher</w:t>
-      </w:r>
-      <w:proofErr w:type="spellEnd"/>
+        <w:t>Unity R</w:t>
+      </w:r>
       <w:r>
         <w:rPr>
           <w:sz w:val="40"/>
           <w:szCs w:val="40"/>
           <w:lang w:val="en-US"/>
         </w:rPr>
-        <w:t xml:space="preserve"> environment</w:t>
+        <w:t>eacher environment</w:t>
       </w:r>
     </w:p>
     <w:p>
@@ -95,6 +79,8 @@
           <w:lang w:val="en-US"/>
         </w:rPr>
       </w:pPr>
+      <w:bookmarkStart w:id="0" w:name="_GoBack"/>
+      <w:bookmarkEnd w:id="0"/>
     </w:p>
     <w:p>
       <w:pPr>
@@ -470,15 +456,7 @@
                 <w:szCs w:val="28"/>
                 <w:lang w:val="en-US"/>
               </w:rPr>
-              <w:t>Best Value was 128. 256 reduced training velocity significantly</w:t>
-            </w:r>
-            <w:r>
-              <w:rPr>
-                <w:sz w:val="28"/>
-                <w:szCs w:val="28"/>
-                <w:lang w:val="en-US"/>
-              </w:rPr>
-              <w:t>.</w:t>
+              <w:t>Best Value was 128. 256 reduced training velocity significantly.</w:t>
             </w:r>
           </w:p>
         </w:tc>
@@ -496,7 +474,6 @@
                 <w:lang w:val="en-US"/>
               </w:rPr>
             </w:pPr>
-            <w:proofErr w:type="spellStart"/>
             <w:r>
               <w:rPr>
                 <w:sz w:val="28"/>
@@ -505,7 +482,6 @@
               </w:rPr>
               <w:t>random_seed</w:t>
             </w:r>
-            <w:proofErr w:type="spellEnd"/>
           </w:p>
         </w:tc>
         <w:tc>
@@ -891,7 +867,6 @@
                 <w:lang w:val="en-US"/>
               </w:rPr>
             </w:pPr>
-            <w:proofErr w:type="spellStart"/>
             <w:r>
               <w:rPr>
                 <w:sz w:val="28"/>
@@ -900,7 +875,6 @@
               </w:rPr>
               <w:t>max_t</w:t>
             </w:r>
-            <w:proofErr w:type="spellEnd"/>
           </w:p>
         </w:tc>
         <w:tc>
@@ -988,35 +962,7 @@
         <w:rPr>
           <w:lang w:val="en-US"/>
         </w:rPr>
-        <w:t xml:space="preserve">This is the environment the agent interacts with. In this case the </w:t>
-      </w:r>
-      <w:proofErr w:type="spellStart"/>
-      <w:r>
-        <w:rPr>
-          <w:lang w:val="en-US"/>
-        </w:rPr>
-        <w:t>reacher</w:t>
-      </w:r>
-      <w:proofErr w:type="spellEnd"/>
-      <w:r>
-        <w:rPr>
-          <w:lang w:val="en-US"/>
-        </w:rPr>
-        <w:t xml:space="preserve"> environment from the </w:t>
-      </w:r>
-      <w:proofErr w:type="spellStart"/>
-      <w:r>
-        <w:rPr>
-          <w:lang w:val="en-US"/>
-        </w:rPr>
-        <w:t>UnityAgents</w:t>
-      </w:r>
-      <w:proofErr w:type="spellEnd"/>
-      <w:r>
-        <w:rPr>
-          <w:lang w:val="en-US"/>
-        </w:rPr>
-        <w:t xml:space="preserve">. The environment is reset at every episode and the actions calculated by the agent are passed in order to </w:t>
+        <w:t xml:space="preserve">This is the environment the agent interacts with. In this case the reacher environment from the UnityAgents. The environment is reset at every episode and the actions calculated by the agent are passed in order to </w:t>
       </w:r>
       <w:r>
         <w:rPr>
@@ -1100,78 +1046,28 @@
         <w:rPr>
           <w:lang w:val="en-US"/>
         </w:rPr>
-        <w:t xml:space="preserve">This is </w:t>
-      </w:r>
-      <w:proofErr w:type="spellStart"/>
-      <w:r>
-        <w:rPr>
-          <w:lang w:val="en-US"/>
-        </w:rPr>
-        <w:t>theinstance</w:t>
-      </w:r>
-      <w:proofErr w:type="spellEnd"/>
-      <w:r>
-        <w:rPr>
-          <w:lang w:val="en-US"/>
-        </w:rPr>
-        <w:t xml:space="preserve"> of the Agent class </w:t>
-      </w:r>
-      <w:proofErr w:type="spellStart"/>
-      <w:r>
-        <w:rPr>
-          <w:lang w:val="en-US"/>
-        </w:rPr>
-        <w:t>tha</w:t>
-      </w:r>
-      <w:proofErr w:type="spellEnd"/>
-      <w:r>
-        <w:rPr>
-          <w:lang w:val="en-US"/>
-        </w:rPr>
-        <w:t xml:space="preserve"> interacts with the environment. At the beginning of every episode the agent is reset. It then calculates the preferred action with the .act function, using its local actor network. After interaction with the environment, the interaction is passed to the agents .step() function which saves the experience and eventually updates the local and target networks.</w:t>
-      </w:r>
-    </w:p>
-    <w:p>
-      <w:pPr>
-        <w:rPr>
-          <w:lang w:val="en-US"/>
-        </w:rPr>
-      </w:pPr>
-    </w:p>
-    <w:p>
-      <w:pPr>
-        <w:rPr>
-          <w:lang w:val="en-US"/>
-        </w:rPr>
-      </w:pPr>
-      <w:r>
-        <w:rPr>
-          <w:lang w:val="en-US"/>
-        </w:rPr>
-        <w:t xml:space="preserve">Scores, </w:t>
-      </w:r>
-      <w:proofErr w:type="spellStart"/>
-      <w:r>
-        <w:rPr>
-          <w:lang w:val="en-US"/>
-        </w:rPr>
-        <w:t>scores_dequ</w:t>
-      </w:r>
-      <w:proofErr w:type="spellEnd"/>
-      <w:r>
-        <w:rPr>
-          <w:lang w:val="en-US"/>
-        </w:rPr>
-        <w:t xml:space="preserve">, </w:t>
-      </w:r>
-      <w:proofErr w:type="spellStart"/>
-      <w:r>
-        <w:rPr>
-          <w:lang w:val="en-US"/>
-        </w:rPr>
-        <w:t>scores_list</w:t>
-      </w:r>
-      <w:proofErr w:type="spellEnd"/>
+        <w:t>This is theinstance of the Agent class tha interacts with the environment. At the beginning of every episode the agent is reset. It then calculates the preferred action with the .act function, using its local actor network. After interaction with the environment, the interaction is passed to the agents .step() function which saves the experience and eventually updates the local and target networks.</w:t>
+      </w:r>
+    </w:p>
+    <w:p>
+      <w:pPr>
+        <w:rPr>
+          <w:lang w:val="en-US"/>
+        </w:rPr>
+      </w:pPr>
+    </w:p>
+    <w:p>
+      <w:pPr>
+        <w:rPr>
+          <w:lang w:val="en-US"/>
+        </w:rPr>
+      </w:pPr>
+      <w:r>
+        <w:rPr>
+          <w:lang w:val="en-US"/>
+        </w:rPr>
+        <w:t>Scores, scores_dequ, scores_list</w:t>
+      </w:r>
       <w:r>
         <w:rPr>
           <w:lang w:val="en-US"/>
@@ -1200,6 +1096,24 @@
     </w:p>
     <w:p>
       <w:pPr>
+        <w:rPr>
+          <w:rFonts w:asciiTheme="majorHAnsi" w:eastAsiaTheme="majorEastAsia" w:hAnsiTheme="majorHAnsi" w:cstheme="majorBidi"/>
+          <w:b/>
+          <w:color w:val="2F5496" w:themeColor="accent1" w:themeShade="BF"/>
+          <w:sz w:val="36"/>
+          <w:szCs w:val="32"/>
+          <w:lang w:val="en-US"/>
+        </w:rPr>
+      </w:pPr>
+      <w:r>
+        <w:rPr>
+          <w:lang w:val="en-US"/>
+        </w:rPr>
+        <w:br w:type="page"/>
+      </w:r>
+    </w:p>
+    <w:p>
+      <w:pPr>
         <w:pStyle w:val="berschrift1"/>
         <w:rPr>
           <w:lang w:val="en-US"/>
@@ -1209,6 +1123,7 @@
         <w:rPr>
           <w:lang w:val="en-US"/>
         </w:rPr>
+        <w:lastRenderedPageBreak/>
         <w:t>Training</w:t>
       </w:r>
     </w:p>
@@ -1277,21 +1192,308 @@
         <w:rPr>
           <w:lang w:val="en-US"/>
         </w:rPr>
+        <w:t>Challenges:</w:t>
+      </w:r>
+    </w:p>
+    <w:p>
+      <w:pPr>
+        <w:rPr>
+          <w:lang w:val="en-US"/>
+        </w:rPr>
+      </w:pPr>
+      <w:r>
+        <w:rPr>
+          <w:lang w:val="en-US"/>
+        </w:rPr>
+        <w:t>I must admit that challenges were faced with the project as the Udacity workspace would not work with GPU acceleration. I therefore trained the Agent on CPU and was not able to solve the multi-agent environment due to this, which makes me a tad bit disappointed. The code implemented works well though and I was able to get through 200 episodes at 1000 steps in around 45 minutes. Due to these constraints I refrained from all too much parameter optimization.</w:t>
+      </w:r>
+    </w:p>
+    <w:p>
+      <w:pPr>
+        <w:rPr>
+          <w:rFonts w:asciiTheme="majorHAnsi" w:eastAsiaTheme="majorEastAsia" w:hAnsiTheme="majorHAnsi" w:cstheme="majorBidi"/>
+          <w:b/>
+          <w:color w:val="2F5496" w:themeColor="accent1" w:themeShade="BF"/>
+          <w:sz w:val="36"/>
+          <w:szCs w:val="32"/>
+          <w:lang w:val="en-US"/>
+        </w:rPr>
+      </w:pPr>
+      <w:r>
+        <w:rPr>
+          <w:lang w:val="en-US"/>
+        </w:rPr>
+        <w:br w:type="page"/>
+      </w:r>
+    </w:p>
+    <w:p>
+      <w:pPr>
+        <w:pStyle w:val="berschrift1"/>
+        <w:rPr>
+          <w:lang w:val="en-US"/>
+        </w:rPr>
+      </w:pPr>
+      <w:r>
+        <w:rPr>
+          <w:lang w:val="en-US"/>
+        </w:rPr>
         <w:lastRenderedPageBreak/>
-        <w:t>Challenges:</w:t>
-      </w:r>
-    </w:p>
-    <w:p>
-      <w:pPr>
-        <w:rPr>
-          <w:lang w:val="en-US"/>
-        </w:rPr>
-      </w:pPr>
-      <w:r>
-        <w:rPr>
-          <w:lang w:val="en-US"/>
-        </w:rPr>
-        <w:t>I must admit that challenges were faced with the project as the Udacity workspace would not work with GPU acceleration. I therefore trained the Agent on CPU and was not able to solve the multi-agent environment due to this, which makes me a tad bit disappointed. The code implemented works well though and I was able to get through 200 episodes at 1000 steps in around 45 minutes. Due to these constraints I refrained from all too much parameter optimization.</w:t>
+        <w:t>Plot of rewards:</w:t>
+      </w:r>
+    </w:p>
+    <w:p>
+      <w:pPr>
+        <w:rPr>
+          <w:lang w:val="en-US"/>
+        </w:rPr>
+      </w:pPr>
+      <w:r>
+        <w:rPr>
+          <w:lang w:val="en-US"/>
+        </w:rPr>
+        <w:t>Here we can see the plot of rewards in raw and aggregated over five episodes for readability.</w:t>
+      </w:r>
+    </w:p>
+    <w:p>
+      <w:pPr>
+        <w:rPr>
+          <w:lang w:val="en-US"/>
+        </w:rPr>
+      </w:pPr>
+    </w:p>
+    <w:p>
+      <w:pPr>
+        <w:keepNext/>
+        <w:jc w:val="center"/>
+      </w:pPr>
+      <w:r>
+        <w:rPr>
+          <w:lang w:val="en-US"/>
+        </w:rPr>
+        <w:drawing>
+          <wp:inline distT="0" distB="0" distL="0" distR="0" wp14:anchorId="12181D23" wp14:editId="42228C33">
+            <wp:extent cx="4851400" cy="3327400"/>
+            <wp:effectExtent l="0" t="0" r="0" b="0"/>
+            <wp:docPr id="2" name="Grafik 2"/>
+            <wp:cNvGraphicFramePr>
+              <a:graphicFrameLocks xmlns:a="http://schemas.openxmlformats.org/drawingml/2006/main" noChangeAspect="1"/>
+            </wp:cNvGraphicFramePr>
+            <a:graphic xmlns:a="http://schemas.openxmlformats.org/drawingml/2006/main">
+              <a:graphicData uri="http://schemas.openxmlformats.org/drawingml/2006/picture">
+                <pic:pic xmlns:pic="http://schemas.openxmlformats.org/drawingml/2006/picture">
+                  <pic:nvPicPr>
+                    <pic:cNvPr id="1" name=""/>
+                    <pic:cNvPicPr/>
+                  </pic:nvPicPr>
+                  <pic:blipFill>
+                    <a:blip r:embed="rId4"/>
+                    <a:stretch>
+                      <a:fillRect/>
+                    </a:stretch>
+                  </pic:blipFill>
+                  <pic:spPr>
+                    <a:xfrm>
+                      <a:off x="0" y="0"/>
+                      <a:ext cx="4851400" cy="3327400"/>
+                    </a:xfrm>
+                    <a:prstGeom prst="rect">
+                      <a:avLst/>
+                    </a:prstGeom>
+                  </pic:spPr>
+                </pic:pic>
+              </a:graphicData>
+            </a:graphic>
+          </wp:inline>
+        </w:drawing>
+      </w:r>
+    </w:p>
+    <w:p>
+      <w:pPr>
+        <w:pStyle w:val="Beschriftung"/>
+        <w:jc w:val="center"/>
+        <w:rPr>
+          <w:sz w:val="28"/>
+          <w:szCs w:val="28"/>
+          <w:lang w:val="en-US"/>
+        </w:rPr>
+      </w:pPr>
+      <w:r>
+        <w:rPr>
+          <w:sz w:val="28"/>
+          <w:szCs w:val="28"/>
+        </w:rPr>
+        <w:t xml:space="preserve">Figure </w:t>
+      </w:r>
+      <w:r>
+        <w:rPr>
+          <w:sz w:val="28"/>
+          <w:szCs w:val="28"/>
+        </w:rPr>
+        <w:fldChar w:fldCharType="begin"/>
+      </w:r>
+      <w:r>
+        <w:rPr>
+          <w:sz w:val="28"/>
+          <w:szCs w:val="28"/>
+        </w:rPr>
+        <w:instrText xml:space="preserve"> SEQ Figure \* ARABIC </w:instrText>
+      </w:r>
+      <w:r>
+        <w:rPr>
+          <w:sz w:val="28"/>
+          <w:szCs w:val="28"/>
+        </w:rPr>
+        <w:fldChar w:fldCharType="separate"/>
+      </w:r>
+      <w:r>
+        <w:rPr>
+          <w:noProof/>
+          <w:sz w:val="28"/>
+          <w:szCs w:val="28"/>
+        </w:rPr>
+        <w:t>1</w:t>
+      </w:r>
+      <w:r>
+        <w:rPr>
+          <w:sz w:val="28"/>
+          <w:szCs w:val="28"/>
+        </w:rPr>
+        <w:fldChar w:fldCharType="end"/>
+      </w:r>
+      <w:r>
+        <w:rPr>
+          <w:sz w:val="28"/>
+          <w:szCs w:val="28"/>
+        </w:rPr>
+        <w:t>: Scores over 700 Episodes raw</w:t>
+      </w:r>
+    </w:p>
+    <w:p>
+      <w:pPr>
+        <w:keepNext/>
+        <w:jc w:val="center"/>
+      </w:pPr>
+      <w:r>
+        <w:rPr>
+          <w:lang w:val="en-US"/>
+        </w:rPr>
+        <w:drawing>
+          <wp:inline distT="0" distB="0" distL="0" distR="0" wp14:anchorId="2E5B7C12" wp14:editId="06B37E02">
+            <wp:extent cx="4851400" cy="3327400"/>
+            <wp:effectExtent l="0" t="0" r="0" b="0"/>
+            <wp:docPr id="1" name="Grafik 1"/>
+            <wp:cNvGraphicFramePr>
+              <a:graphicFrameLocks xmlns:a="http://schemas.openxmlformats.org/drawingml/2006/main" noChangeAspect="1"/>
+            </wp:cNvGraphicFramePr>
+            <a:graphic xmlns:a="http://schemas.openxmlformats.org/drawingml/2006/main">
+              <a:graphicData uri="http://schemas.openxmlformats.org/drawingml/2006/picture">
+                <pic:pic xmlns:pic="http://schemas.openxmlformats.org/drawingml/2006/picture">
+                  <pic:nvPicPr>
+                    <pic:cNvPr id="1" name=""/>
+                    <pic:cNvPicPr/>
+                  </pic:nvPicPr>
+                  <pic:blipFill>
+                    <a:blip r:embed="rId5"/>
+                    <a:stretch>
+                      <a:fillRect/>
+                    </a:stretch>
+                  </pic:blipFill>
+                  <pic:spPr>
+                    <a:xfrm>
+                      <a:off x="0" y="0"/>
+                      <a:ext cx="4851400" cy="3327400"/>
+                    </a:xfrm>
+                    <a:prstGeom prst="rect">
+                      <a:avLst/>
+                    </a:prstGeom>
+                  </pic:spPr>
+                </pic:pic>
+              </a:graphicData>
+            </a:graphic>
+          </wp:inline>
+        </w:drawing>
+      </w:r>
+    </w:p>
+    <w:p>
+      <w:pPr>
+        <w:pStyle w:val="Beschriftung"/>
+        <w:jc w:val="center"/>
+        <w:rPr>
+          <w:sz w:val="28"/>
+          <w:szCs w:val="28"/>
+          <w:lang w:val="en-US"/>
+        </w:rPr>
+      </w:pPr>
+      <w:r>
+        <w:rPr>
+          <w:sz w:val="28"/>
+          <w:szCs w:val="28"/>
+          <w:lang w:val="en-US"/>
+        </w:rPr>
+        <w:t xml:space="preserve">Figure </w:t>
+      </w:r>
+      <w:r>
+        <w:rPr>
+          <w:sz w:val="28"/>
+          <w:szCs w:val="28"/>
+        </w:rPr>
+        <w:fldChar w:fldCharType="begin"/>
+      </w:r>
+      <w:r>
+        <w:rPr>
+          <w:sz w:val="28"/>
+          <w:szCs w:val="28"/>
+          <w:lang w:val="en-US"/>
+        </w:rPr>
+        <w:instrText xml:space="preserve"> SEQ Figure \* ARABIC </w:instrText>
+      </w:r>
+      <w:r>
+        <w:rPr>
+          <w:sz w:val="28"/>
+          <w:szCs w:val="28"/>
+        </w:rPr>
+        <w:fldChar w:fldCharType="separate"/>
+      </w:r>
+      <w:r>
+        <w:rPr>
+          <w:sz w:val="28"/>
+          <w:szCs w:val="28"/>
+          <w:lang w:val="en-US"/>
+        </w:rPr>
+        <w:t>2</w:t>
+      </w:r>
+      <w:r>
+        <w:rPr>
+          <w:sz w:val="28"/>
+          <w:szCs w:val="28"/>
+        </w:rPr>
+        <w:fldChar w:fldCharType="end"/>
+      </w:r>
+      <w:r>
+        <w:rPr>
+          <w:sz w:val="28"/>
+          <w:szCs w:val="28"/>
+          <w:lang w:val="en-US"/>
+        </w:rPr>
+        <w:t>: Scores averaged over 5 with goal threshold</w:t>
+      </w:r>
+    </w:p>
+    <w:p>
+      <w:pPr>
+        <w:rPr>
+          <w:rFonts w:asciiTheme="majorHAnsi" w:eastAsiaTheme="majorEastAsia" w:hAnsiTheme="majorHAnsi" w:cstheme="majorBidi"/>
+          <w:b/>
+          <w:color w:val="2F5496" w:themeColor="accent1" w:themeShade="BF"/>
+          <w:sz w:val="36"/>
+          <w:szCs w:val="32"/>
+          <w:lang w:val="en-US"/>
+        </w:rPr>
+      </w:pPr>
+      <w:r>
+        <w:rPr>
+          <w:lang w:val="en-US"/>
+        </w:rPr>
+        <w:br w:type="page"/>
       </w:r>
     </w:p>
     <w:p>
@@ -1305,41 +1507,7 @@
         <w:rPr>
           <w:lang w:val="en-US"/>
         </w:rPr>
-        <w:t>Plot of rewards:</w:t>
-      </w:r>
-    </w:p>
-    <w:p>
-      <w:pPr>
-        <w:rPr>
-          <w:lang w:val="en-US"/>
-        </w:rPr>
-      </w:pPr>
-    </w:p>
-    <w:p>
-      <w:pPr>
-        <w:rPr>
-          <w:lang w:val="en-US"/>
-        </w:rPr>
-      </w:pPr>
-    </w:p>
-    <w:p>
-      <w:pPr>
-        <w:rPr>
-          <w:lang w:val="en-US"/>
-        </w:rPr>
-      </w:pPr>
-    </w:p>
-    <w:p>
-      <w:pPr>
-        <w:pStyle w:val="berschrift1"/>
-        <w:rPr>
-          <w:lang w:val="en-US"/>
-        </w:rPr>
-      </w:pPr>
-      <w:r>
-        <w:rPr>
-          <w:lang w:val="en-US"/>
-        </w:rPr>
+        <w:lastRenderedPageBreak/>
         <w:t>Ideas for Future Work</w:t>
       </w:r>
     </w:p>
@@ -1366,23 +1534,189 @@
         <w:rPr>
           <w:lang w:val="en-US"/>
         </w:rPr>
-        <w:t>revisit the model and apply MADDPG (Multi-Agent-DDPG) as suggested by Rowe et al..</w:t>
-      </w:r>
-    </w:p>
-    <w:p>
-      <w:pPr>
-        <w:rPr>
-          <w:lang w:val="en-US"/>
-        </w:rPr>
-      </w:pPr>
-      <w:r>
-        <w:rPr>
-          <w:lang w:val="en-US"/>
-        </w:rPr>
-        <w:t xml:space="preserve">Also it would be interesting to experiment with A3C, D4PG and centralizing other components than the memory. A centralized critic make for slower training but could prove to be very stable in comparison to an individual critic for every agent. </w:t>
-      </w:r>
-      <w:bookmarkStart w:id="0" w:name="_GoBack"/>
-      <w:bookmarkEnd w:id="0"/>
+        <w:t>revisit the model and apply MADDPG (Multi-Agent-DDPG) as suggested by Rowe et al.</w:t>
+      </w:r>
+      <w:r>
+        <w:rPr>
+          <w:lang w:val="en-US"/>
+        </w:rPr>
+        <w:t>(2017)</w:t>
+      </w:r>
+      <w:r>
+        <w:rPr>
+          <w:lang w:val="en-US"/>
+        </w:rPr>
+        <w:t>.</w:t>
+      </w:r>
+    </w:p>
+    <w:p>
+      <w:pPr>
+        <w:rPr>
+          <w:lang w:val="en-US"/>
+        </w:rPr>
+      </w:pPr>
+      <w:r>
+        <w:rPr>
+          <w:lang w:val="en-US"/>
+        </w:rPr>
+        <w:t>Also,</w:t>
+      </w:r>
+      <w:r>
+        <w:rPr>
+          <w:lang w:val="en-US"/>
+        </w:rPr>
+        <w:t xml:space="preserve"> it would be interesting to experiment with A3C, D4PG and centralizing other components than the memory. A centralized critic </w:t>
+      </w:r>
+      <w:r>
+        <w:rPr>
+          <w:lang w:val="en-US"/>
+        </w:rPr>
+        <w:t>makes</w:t>
+      </w:r>
+      <w:r>
+        <w:rPr>
+          <w:lang w:val="en-US"/>
+        </w:rPr>
+        <w:t xml:space="preserve"> for slower training but could prove to be very stable in comparison to an individual critic for every agent. </w:t>
+      </w:r>
+    </w:p>
+    <w:p>
+      <w:pPr>
+        <w:rPr>
+          <w:lang w:val="en-US"/>
+        </w:rPr>
+      </w:pPr>
+    </w:p>
+    <w:p>
+      <w:pPr>
+        <w:rPr>
+          <w:lang w:val="en-US"/>
+        </w:rPr>
+      </w:pPr>
+      <w:r>
+        <w:rPr>
+          <w:lang w:val="en-US"/>
+        </w:rPr>
+        <w:t>References:</w:t>
+      </w:r>
+    </w:p>
+    <w:p>
+      <w:pPr>
+        <w:rPr>
+          <w:lang w:val="en-US"/>
+        </w:rPr>
+      </w:pPr>
+    </w:p>
+    <w:p>
+      <w:pPr>
+        <w:rPr>
+          <w:rFonts w:ascii="Times New Roman" w:eastAsia="Times New Roman" w:hAnsi="Times New Roman" w:cs="Times New Roman"/>
+          <w:lang w:val="en-US" w:eastAsia="de-DE"/>
+        </w:rPr>
+      </w:pPr>
+      <w:r>
+        <w:rPr>
+          <w:rFonts w:ascii="Arial" w:eastAsia="Times New Roman" w:hAnsi="Arial" w:cs="Arial"/>
+          <w:color w:val="222222"/>
+          <w:sz w:val="20"/>
+          <w:szCs w:val="20"/>
+          <w:shd w:val="clear" w:color="auto" w:fill="FFFFFF"/>
+          <w:lang w:eastAsia="de-DE"/>
+        </w:rPr>
+        <w:t xml:space="preserve">Lillicrap, T. P., Hunt, J. J., Pritzel, A., Heess, N., Erez, T., Tassa, Y., ... &amp; Wierstra, D. (2015). </w:t>
+      </w:r>
+      <w:r>
+        <w:rPr>
+          <w:rFonts w:ascii="Arial" w:eastAsia="Times New Roman" w:hAnsi="Arial" w:cs="Arial"/>
+          <w:color w:val="222222"/>
+          <w:sz w:val="20"/>
+          <w:szCs w:val="20"/>
+          <w:shd w:val="clear" w:color="auto" w:fill="FFFFFF"/>
+          <w:lang w:val="en-US" w:eastAsia="de-DE"/>
+        </w:rPr>
+        <w:t>Continuous control with deep reinforcement learning. </w:t>
+      </w:r>
+      <w:r>
+        <w:rPr>
+          <w:rFonts w:ascii="Arial" w:eastAsia="Times New Roman" w:hAnsi="Arial" w:cs="Arial"/>
+          <w:i/>
+          <w:iCs/>
+          <w:color w:val="222222"/>
+          <w:sz w:val="20"/>
+          <w:szCs w:val="20"/>
+          <w:shd w:val="clear" w:color="auto" w:fill="FFFFFF"/>
+          <w:lang w:val="en-US" w:eastAsia="de-DE"/>
+        </w:rPr>
+        <w:t>arXiv preprint arXiv:1509.02971</w:t>
+      </w:r>
+      <w:r>
+        <w:rPr>
+          <w:rFonts w:ascii="Arial" w:eastAsia="Times New Roman" w:hAnsi="Arial" w:cs="Arial"/>
+          <w:color w:val="222222"/>
+          <w:sz w:val="20"/>
+          <w:szCs w:val="20"/>
+          <w:shd w:val="clear" w:color="auto" w:fill="FFFFFF"/>
+          <w:lang w:val="en-US" w:eastAsia="de-DE"/>
+        </w:rPr>
+        <w:t>.</w:t>
+      </w:r>
+    </w:p>
+    <w:p>
+      <w:pPr>
+        <w:rPr>
+          <w:lang w:val="en-US"/>
+        </w:rPr>
+      </w:pPr>
+    </w:p>
+    <w:p>
+      <w:pPr>
+        <w:rPr>
+          <w:rFonts w:ascii="Times New Roman" w:eastAsia="Times New Roman" w:hAnsi="Times New Roman" w:cs="Times New Roman"/>
+          <w:lang w:val="en-US" w:eastAsia="de-DE"/>
+        </w:rPr>
+      </w:pPr>
+      <w:r>
+        <w:rPr>
+          <w:rFonts w:ascii="Arial" w:eastAsia="Times New Roman" w:hAnsi="Arial" w:cs="Arial"/>
+          <w:color w:val="222222"/>
+          <w:sz w:val="20"/>
+          <w:szCs w:val="20"/>
+          <w:shd w:val="clear" w:color="auto" w:fill="FFFFFF"/>
+          <w:lang w:val="en-US" w:eastAsia="de-DE"/>
+        </w:rPr>
+        <w:t>Lowe, R., Wu, Y., Tamar, A., Harb, J., Abbeel, O. P., &amp; Mordatch, I. (2017). Multi-agent actor-critic for mixed cooperative-competitive environments. In </w:t>
+      </w:r>
+      <w:r>
+        <w:rPr>
+          <w:rFonts w:ascii="Arial" w:eastAsia="Times New Roman" w:hAnsi="Arial" w:cs="Arial"/>
+          <w:i/>
+          <w:iCs/>
+          <w:color w:val="222222"/>
+          <w:sz w:val="20"/>
+          <w:szCs w:val="20"/>
+          <w:shd w:val="clear" w:color="auto" w:fill="FFFFFF"/>
+          <w:lang w:val="en-US" w:eastAsia="de-DE"/>
+        </w:rPr>
+        <w:t>Advances in Neural Information Processing Systems</w:t>
+      </w:r>
+      <w:r>
+        <w:rPr>
+          <w:rFonts w:ascii="Arial" w:eastAsia="Times New Roman" w:hAnsi="Arial" w:cs="Arial"/>
+          <w:color w:val="222222"/>
+          <w:sz w:val="20"/>
+          <w:szCs w:val="20"/>
+          <w:shd w:val="clear" w:color="auto" w:fill="FFFFFF"/>
+          <w:lang w:val="en-US" w:eastAsia="de-DE"/>
+        </w:rPr>
+        <w:t> (pp. 6379-6390).</w:t>
+      </w:r>
+    </w:p>
+    <w:p>
+      <w:pPr>
+        <w:rPr>
+          <w:lang w:val="en-US"/>
+        </w:rPr>
+      </w:pPr>
     </w:p>
     <w:sectPr>
       <w:pgSz w:w="11900" w:h="16840"/>
@@ -1938,6 +2272,52 @@
       </w:tblBorders>
     </w:tblPr>
   </w:style>
+  <w:style w:type="paragraph" w:styleId="Sprechblasentext">
+    <w:name w:val="Balloon Text"/>
+    <w:basedOn w:val="Standard"/>
+    <w:link w:val="SprechblasentextZchn"/>
+    <w:uiPriority w:val="99"/>
+    <w:semiHidden/>
+    <w:unhideWhenUsed/>
+    <w:rsid w:val="00716EE7"/>
+    <w:rPr>
+      <w:rFonts w:ascii="Times New Roman" w:hAnsi="Times New Roman" w:cs="Times New Roman"/>
+      <w:sz w:val="18"/>
+      <w:szCs w:val="18"/>
+    </w:rPr>
+  </w:style>
+  <w:style w:type="character" w:customStyle="1" w:styleId="SprechblasentextZchn">
+    <w:name w:val="Sprechblasentext Zchn"/>
+    <w:basedOn w:val="Absatz-Standardschriftart"/>
+    <w:link w:val="Sprechblasentext"/>
+    <w:uiPriority w:val="99"/>
+    <w:semiHidden/>
+    <w:rsid w:val="00716EE7"/>
+    <w:rPr>
+      <w:rFonts w:ascii="Times New Roman" w:hAnsi="Times New Roman" w:cs="Times New Roman"/>
+      <w:sz w:val="18"/>
+      <w:szCs w:val="18"/>
+    </w:rPr>
+  </w:style>
+  <w:style w:type="paragraph" w:styleId="Beschriftung">
+    <w:name w:val="caption"/>
+    <w:basedOn w:val="Standard"/>
+    <w:next w:val="Standard"/>
+    <w:uiPriority w:val="35"/>
+    <w:unhideWhenUsed/>
+    <w:qFormat/>
+    <w:rsid w:val="00716EE7"/>
+    <w:pPr>
+      <w:spacing w:after="200"/>
+    </w:pPr>
+    <w:rPr>
+      <w:i/>
+      <w:iCs/>
+      <w:color w:val="44546A" w:themeColor="text2"/>
+      <w:sz w:val="18"/>
+      <w:szCs w:val="18"/>
+    </w:rPr>
+  </w:style>
 </w:styles>
 </file>
 

</xml_diff>

<commit_message>
finished experimentation and report
</commit_message>
<xml_diff>
--- a/Report.docx
+++ b/Report.docx
@@ -1318,21 +1318,19 @@
         <w:rPr>
           <w:lang w:val="en-US"/>
         </w:rPr>
-        <w:t xml:space="preserve"> the state of 33 values to a net of 128 neurons. The second layer processes this but keeps the same dimensions </w:t>
-      </w:r>
-      <w:proofErr w:type="gramStart"/>
-      <w:r>
-        <w:rPr>
-          <w:lang w:val="en-US"/>
-        </w:rPr>
-        <w:t>The</w:t>
-      </w:r>
-      <w:proofErr w:type="gramEnd"/>
-      <w:r>
-        <w:rPr>
-          <w:lang w:val="en-US"/>
-        </w:rPr>
-        <w:t xml:space="preserve"> ou</w:t>
+        <w:t xml:space="preserve"> the state of 33 values to a net of 128 neurons. The second layer processes this </w:t>
+      </w:r>
+      <w:r>
+        <w:rPr>
+          <w:lang w:val="en-US"/>
+        </w:rPr>
+        <w:t xml:space="preserve">to 256 units/neurons. </w:t>
+      </w:r>
+      <w:r>
+        <w:rPr>
+          <w:lang w:val="en-US"/>
+        </w:rPr>
+        <w:t xml:space="preserve"> The ou</w:t>
       </w:r>
       <w:r>
         <w:rPr>
@@ -1442,13 +1440,37 @@
         <w:rPr>
           <w:lang w:val="en-US"/>
         </w:rPr>
-        <w:t xml:space="preserve">The Agent shows very slow improvement at the beginning with the first 100 episodes leading to scores around 5 – 8. At around 130 episodes, the agent reaches scores of about 10 and significantly increases velocity. </w:t>
-      </w:r>
-      <w:r>
-        <w:rPr>
-          <w:lang w:val="en-US"/>
-        </w:rPr>
-        <w:t xml:space="preserve">After about 200 episodes, the agent reaches the goal of a reward of 30 with occasional dips under 30. Afterwards the agent stays consistently over 30 on average. This training cycle had a surprising dip around episode 300, but was able to recover afterwards. </w:t>
+        <w:t>The Agent shows very slow improvement at the beginning with the first 100 episodes leading to scores around 5 – 8. At around 1</w:t>
+      </w:r>
+      <w:r>
+        <w:rPr>
+          <w:lang w:val="en-US"/>
+        </w:rPr>
+        <w:t>15</w:t>
+      </w:r>
+      <w:r>
+        <w:rPr>
+          <w:lang w:val="en-US"/>
+        </w:rPr>
+        <w:t xml:space="preserve"> episodes, the agent reaches scores of about 10 and significantly increases velocity. </w:t>
+      </w:r>
+      <w:r>
+        <w:rPr>
+          <w:lang w:val="en-US"/>
+        </w:rPr>
+        <w:t xml:space="preserve">After about </w:t>
+      </w:r>
+      <w:r>
+        <w:rPr>
+          <w:lang w:val="en-US"/>
+        </w:rPr>
+        <w:t>190</w:t>
+      </w:r>
+      <w:r>
+        <w:rPr>
+          <w:lang w:val="en-US"/>
+        </w:rPr>
+        <w:t xml:space="preserve"> episodes, the agent reaches the goal of a reward of 30 with occasional dips under 30. Afterwards the agent stays consistently over 30 on average. This training cycle had a surprising dip around episode 300, but was able to recover afterwards. </w:t>
       </w:r>
       <w:r>
         <w:rPr>
@@ -1472,7 +1494,19 @@
         <w:rPr>
           <w:lang w:val="en-US"/>
         </w:rPr>
-        <w:t>At max, the agent reaches average scores of about 34.</w:t>
+        <w:t xml:space="preserve">At max, the agent reaches average scores of </w:t>
+      </w:r>
+      <w:r>
+        <w:rPr>
+          <w:lang w:val="en-US"/>
+        </w:rPr>
+        <w:t>up to 39</w:t>
+      </w:r>
+      <w:r>
+        <w:rPr>
+          <w:lang w:val="en-US"/>
+        </w:rPr>
+        <w:t>.</w:t>
       </w:r>
     </w:p>
     <w:p>
@@ -1513,7 +1547,21 @@
         <w:rPr>
           <w:lang w:val="en-US"/>
         </w:rPr>
-        <w:t>I must admit that challenges were faced with the project as the Udacity workspace would not work with GPU acceleration. I therefore trained the Agent on CPU and was not able to solve the multi-agent environment due to this, which makes me a tad bit disappointed. The code implemented works well though and I was able to get through 200 episodes at 1000 steps in around 45 minutes. Due to these constraints I refrained from all too much parameter optimization.</w:t>
+        <w:t>I must admit that challenges were faced with the project</w:t>
+      </w:r>
+      <w:r>
+        <w:rPr>
+          <w:lang w:val="en-US"/>
+        </w:rPr>
+        <w:t>,</w:t>
+      </w:r>
+      <w:bookmarkStart w:id="0" w:name="_GoBack"/>
+      <w:bookmarkEnd w:id="0"/>
+      <w:r>
+        <w:rPr>
+          <w:lang w:val="en-US"/>
+        </w:rPr>
+        <w:t xml:space="preserve"> as the Udacity workspace would not work with GPU acceleration. I therefore trained the Agent on CPU and was not able to solve the multi-agent environment due to this, which makes me a tad bit disappointed. The code implemented works well though and I was able to get through 200 episodes at 1000 steps in around 45 minutes. Due to these constraints I refrained from all too much parameter optimization.</w:t>
       </w:r>
     </w:p>
     <w:p>
@@ -1573,17 +1621,19 @@
       <w:pPr>
         <w:keepNext/>
         <w:jc w:val="center"/>
-      </w:pPr>
-      <w:r>
-        <w:rPr>
-          <w:noProof/>
+        <w:rPr>
+          <w:lang w:val="en-US"/>
+        </w:rPr>
+      </w:pPr>
+      <w:r>
+        <w:rPr>
           <w:lang w:val="en-US"/>
         </w:rPr>
         <w:drawing>
-          <wp:inline distT="0" distB="0" distL="0" distR="0" wp14:anchorId="12181D23" wp14:editId="42228C33">
+          <wp:inline distT="0" distB="0" distL="0" distR="0" wp14:anchorId="2D2D9042" wp14:editId="48040041">
             <wp:extent cx="4851400" cy="3327400"/>
             <wp:effectExtent l="0" t="0" r="0" b="0"/>
-            <wp:docPr id="2" name="Grafik 2"/>
+            <wp:docPr id="1" name="Grafik 1"/>
             <wp:cNvGraphicFramePr>
               <a:graphicFrameLocks xmlns:a="http://schemas.openxmlformats.org/drawingml/2006/main" noChangeAspect="1"/>
             </wp:cNvGraphicFramePr>
@@ -1626,33 +1676,26 @@
           <w:lang w:val="en-US"/>
         </w:rPr>
       </w:pPr>
-      <w:proofErr w:type="spellStart"/>
       <w:r>
         <w:rPr>
           <w:sz w:val="28"/>
           <w:szCs w:val="28"/>
-        </w:rPr>
-        <w:t>Figure</w:t>
-      </w:r>
-      <w:proofErr w:type="spellEnd"/>
+          <w:lang w:val="en-US"/>
+        </w:rPr>
+        <w:t xml:space="preserve">Figure </w:t>
+      </w:r>
       <w:r>
         <w:rPr>
           <w:sz w:val="28"/>
           <w:szCs w:val="28"/>
         </w:rPr>
-        <w:t xml:space="preserve"> </w:t>
+        <w:fldChar w:fldCharType="begin"/>
       </w:r>
       <w:r>
         <w:rPr>
           <w:sz w:val="28"/>
           <w:szCs w:val="28"/>
-        </w:rPr>
-        <w:fldChar w:fldCharType="begin"/>
-      </w:r>
-      <w:r>
-        <w:rPr>
-          <w:sz w:val="28"/>
-          <w:szCs w:val="28"/>
+          <w:lang w:val="en-US"/>
         </w:rPr>
         <w:instrText xml:space="preserve"> SEQ Figure \* ARABIC </w:instrText>
       </w:r>
@@ -1668,6 +1711,7 @@
           <w:noProof/>
           <w:sz w:val="28"/>
           <w:szCs w:val="28"/>
+          <w:lang w:val="en-US"/>
         </w:rPr>
         <w:t>1</w:t>
       </w:r>
@@ -1682,82 +1726,28 @@
         <w:rPr>
           <w:sz w:val="28"/>
           <w:szCs w:val="28"/>
-        </w:rPr>
-        <w:t xml:space="preserve">: </w:t>
-      </w:r>
-      <w:proofErr w:type="spellStart"/>
-      <w:r>
-        <w:rPr>
-          <w:sz w:val="28"/>
-          <w:szCs w:val="28"/>
-        </w:rPr>
-        <w:t>Scores</w:t>
-      </w:r>
-      <w:proofErr w:type="spellEnd"/>
-      <w:r>
-        <w:rPr>
-          <w:sz w:val="28"/>
-          <w:szCs w:val="28"/>
-        </w:rPr>
-        <w:t xml:space="preserve"> </w:t>
-      </w:r>
-      <w:proofErr w:type="spellStart"/>
-      <w:r>
-        <w:rPr>
-          <w:sz w:val="28"/>
-          <w:szCs w:val="28"/>
-        </w:rPr>
-        <w:t>over</w:t>
-      </w:r>
-      <w:proofErr w:type="spellEnd"/>
-      <w:r>
-        <w:rPr>
-          <w:sz w:val="28"/>
-          <w:szCs w:val="28"/>
-        </w:rPr>
-        <w:t xml:space="preserve"> 700 </w:t>
-      </w:r>
-      <w:proofErr w:type="spellStart"/>
-      <w:r>
-        <w:rPr>
-          <w:sz w:val="28"/>
-          <w:szCs w:val="28"/>
-        </w:rPr>
-        <w:t>Episodes</w:t>
-      </w:r>
-      <w:proofErr w:type="spellEnd"/>
-      <w:r>
-        <w:rPr>
-          <w:sz w:val="28"/>
-          <w:szCs w:val="28"/>
-        </w:rPr>
-        <w:t xml:space="preserve"> </w:t>
-      </w:r>
-      <w:proofErr w:type="spellStart"/>
-      <w:r>
-        <w:rPr>
-          <w:sz w:val="28"/>
-          <w:szCs w:val="28"/>
-        </w:rPr>
-        <w:t>raw</w:t>
-      </w:r>
-      <w:proofErr w:type="spellEnd"/>
+          <w:lang w:val="en-US"/>
+        </w:rPr>
+        <w:t>: Scores over 700 Episodes raw</w:t>
+      </w:r>
     </w:p>
     <w:p>
       <w:pPr>
         <w:keepNext/>
         <w:jc w:val="center"/>
-      </w:pPr>
-      <w:r>
-        <w:rPr>
-          <w:noProof/>
+        <w:rPr>
+          <w:lang w:val="en-US"/>
+        </w:rPr>
+      </w:pPr>
+      <w:r>
+        <w:rPr>
           <w:lang w:val="en-US"/>
         </w:rPr>
         <w:drawing>
-          <wp:inline distT="0" distB="0" distL="0" distR="0" wp14:anchorId="2E5B7C12" wp14:editId="06B37E02">
+          <wp:inline distT="0" distB="0" distL="0" distR="0" wp14:anchorId="499E3DFB" wp14:editId="56BCB514">
             <wp:extent cx="4851400" cy="3327400"/>
             <wp:effectExtent l="0" t="0" r="0" b="0"/>
-            <wp:docPr id="1" name="Grafik 1"/>
+            <wp:docPr id="3" name="Grafik 3"/>
             <wp:cNvGraphicFramePr>
               <a:graphicFrameLocks xmlns:a="http://schemas.openxmlformats.org/drawingml/2006/main" noChangeAspect="1"/>
             </wp:cNvGraphicFramePr>
@@ -1924,8 +1914,6 @@
         </w:rPr>
         <w:t>,</w:t>
       </w:r>
-      <w:bookmarkStart w:id="0" w:name="_GoBack"/>
-      <w:bookmarkEnd w:id="0"/>
       <w:r>
         <w:rPr>
           <w:lang w:val="en-US"/>

</xml_diff>